<commit_message>
Massive Updates to figures and some updates to Documentation. All Unit and Integrations tests work.
</commit_message>
<xml_diff>
--- a/docs/Documentation.docx
+++ b/docs/Documentation.docx
@@ -18,19 +18,32 @@
     </w:p>
     <w:p>
       <w:r>
-        <w:t xml:space="preserve">The </w:t>
-      </w:r>
-      <w:r>
-        <w:rPr>
-          <w:u w:val="single"/>
-        </w:rPr>
-        <w:t>CCSP Data Manager</w:t>
+        <w:t>The</w:t>
       </w:r>
       <w:r>
         <w:t xml:space="preserve"> </w:t>
       </w:r>
       <w:r>
-        <w:t xml:space="preserve">is composed of two different class types, Business and DataIO, </w:t>
+        <w:t>CCSP Data Management Toolbox</w:t>
+      </w:r>
+      <w:r>
+        <w:t xml:space="preserve"> </w:t>
+      </w:r>
+      <w:r>
+        <w:t xml:space="preserve">is composed of </w:t>
+      </w:r>
+      <w:bookmarkStart w:id="0" w:name="_GoBack"/>
+      <w:bookmarkEnd w:id="0"/>
+      <w:r>
+        <w:t xml:space="preserve">two different class types, Business and </w:t>
+      </w:r>
+      <w:proofErr w:type="spellStart"/>
+      <w:r>
+        <w:t>DataIO</w:t>
+      </w:r>
+      <w:proofErr w:type="spellEnd"/>
+      <w:r>
+        <w:t xml:space="preserve">, </w:t>
       </w:r>
       <w:r>
         <w:t>and the User Interface.</w:t>
@@ -39,20 +52,57 @@
         <w:t xml:space="preserve"> </w:t>
       </w:r>
       <w:r>
-        <w:t>The Business class performs the business logic in memory. The DataIO class is responsible for pulling data from all sources to be processed. Finally, the user interface allows user input to direct some parts of the code. This architecture is designed to accommodate future applications within the CCSP program.</w:t>
+        <w:t xml:space="preserve">The Business class performs the business logic in memory. The </w:t>
+      </w:r>
+      <w:proofErr w:type="spellStart"/>
+      <w:r>
+        <w:t>DataIO</w:t>
+      </w:r>
+      <w:proofErr w:type="spellEnd"/>
+      <w:r>
+        <w:t xml:space="preserve"> class is responsible for pulling data from all sources to be processed. Finally, the user interface allows user input to direct some parts of the code. This architecture is designed to accommodate future applications within the CCSP program.</w:t>
       </w:r>
     </w:p>
     <w:p>
-      <w:pPr>
-        <w:rPr>
-          <w:b/>
-        </w:rPr>
-      </w:pPr>
       <w:r>
         <w:rPr>
-          <w:b/>
+          <w:noProof/>
         </w:rPr>
-        <w:t>Insert basic software diagram</w:t>
+        <w:drawing>
+          <wp:inline distT="0" distB="0" distL="0" distR="0" wp14:anchorId="79290A6B" wp14:editId="2DA2AE5B">
+            <wp:extent cx="2670383" cy="2869324"/>
+            <wp:effectExtent l="0" t="0" r="0" b="7620"/>
+            <wp:docPr id="7" name="Picture 7"/>
+            <wp:cNvGraphicFramePr>
+              <a:graphicFrameLocks xmlns:a="http://schemas.openxmlformats.org/drawingml/2006/main" noChangeAspect="1"/>
+            </wp:cNvGraphicFramePr>
+            <a:graphic xmlns:a="http://schemas.openxmlformats.org/drawingml/2006/main">
+              <a:graphicData uri="http://schemas.openxmlformats.org/drawingml/2006/picture">
+                <pic:pic xmlns:pic="http://schemas.openxmlformats.org/drawingml/2006/picture">
+                  <pic:nvPicPr>
+                    <pic:cNvPr id="1" name=""/>
+                    <pic:cNvPicPr/>
+                  </pic:nvPicPr>
+                  <pic:blipFill>
+                    <a:blip r:embed="rId5"/>
+                    <a:stretch>
+                      <a:fillRect/>
+                    </a:stretch>
+                  </pic:blipFill>
+                  <pic:spPr>
+                    <a:xfrm>
+                      <a:off x="0" y="0"/>
+                      <a:ext cx="2678168" cy="2877689"/>
+                    </a:xfrm>
+                    <a:prstGeom prst="rect">
+                      <a:avLst/>
+                    </a:prstGeom>
+                  </pic:spPr>
+                </pic:pic>
+              </a:graphicData>
+            </a:graphic>
+          </wp:inline>
+        </w:drawing>
       </w:r>
     </w:p>
     <w:p>
@@ -90,8 +140,8 @@
         </w:rPr>
         <w:drawing>
           <wp:inline distT="0" distB="0" distL="0" distR="0">
-            <wp:extent cx="5943023" cy="2829465"/>
-            <wp:effectExtent l="0" t="0" r="635" b="9525"/>
+            <wp:extent cx="4619297" cy="2199241"/>
+            <wp:effectExtent l="0" t="0" r="0" b="0"/>
             <wp:docPr id="26" name="Picture 26" descr="cid:image002.png@01D45C8C.32080430"/>
             <wp:cNvGraphicFramePr>
               <a:graphicFrameLocks xmlns:a="http://schemas.openxmlformats.org/drawingml/2006/main" noChangeAspect="1"/>
@@ -106,7 +156,7 @@
                     </pic:cNvPicPr>
                   </pic:nvPicPr>
                   <pic:blipFill rotWithShape="1">
-                    <a:blip r:embed="rId5" r:link="rId6">
+                    <a:blip r:embed="rId6" r:link="rId7">
                       <a:extLst>
                         <a:ext uri="{28A0092B-C50C-407E-A947-70E740481C1C}">
                           <a14:useLocalDpi xmlns:a14="http://schemas.microsoft.com/office/drawing/2010/main" val="0"/>
@@ -119,7 +169,7 @@
                   <pic:spPr bwMode="auto">
                     <a:xfrm>
                       <a:off x="0" y="0"/>
-                      <a:ext cx="5943600" cy="2829740"/>
+                      <a:ext cx="4636547" cy="2207454"/>
                     </a:xfrm>
                     <a:prstGeom prst="rect">
                       <a:avLst/>
@@ -142,14 +192,25 @@
       </w:r>
     </w:p>
     <w:p>
-      <w:pPr>
-        <w:rPr>
-          <w:b/>
-        </w:rPr>
-      </w:pPr>
+      <w:r>
+        <w:lastRenderedPageBreak/>
+        <w:t xml:space="preserve">These tools were written using Python </w:t>
+      </w:r>
+      <w:proofErr w:type="gramStart"/>
+      <w:r>
+        <w:t>in order to</w:t>
+      </w:r>
+      <w:proofErr w:type="gramEnd"/>
+      <w:r>
+        <w:t xml:space="preserve"> easily integrate with the ArcGIS Python library. Development can be much quicker with Python as it has a shallow learning curve. Limitations with Python are that the processing time is generally slower than with other languages.</w:t>
+      </w:r>
     </w:p>
     <w:p/>
-    <w:p/>
+    <w:p>
+      <w:r>
+        <w:t>Overall architecture of the CCSP Data Management is intended to pull data from external sources and output data</w:t>
+      </w:r>
+    </w:p>
     <w:p/>
     <w:p/>
     <w:p>
@@ -157,12 +218,11 @@
         <w:rPr>
           <w:noProof/>
         </w:rPr>
-        <w:lastRenderedPageBreak/>
         <w:drawing>
-          <wp:inline distT="0" distB="0" distL="0" distR="0" wp14:anchorId="27A70083" wp14:editId="1BAA792A">
-            <wp:extent cx="4518358" cy="3916393"/>
-            <wp:effectExtent l="0" t="0" r="0" b="8255"/>
-            <wp:docPr id="23" name="Picture 23"/>
+          <wp:inline distT="0" distB="0" distL="0" distR="0" wp14:anchorId="75F96E01" wp14:editId="7D21D401">
+            <wp:extent cx="4343335" cy="3799490"/>
+            <wp:effectExtent l="0" t="0" r="635" b="0"/>
+            <wp:docPr id="3" name="Picture 3"/>
             <wp:cNvGraphicFramePr>
               <a:graphicFrameLocks xmlns:a="http://schemas.openxmlformats.org/drawingml/2006/main" noChangeAspect="1"/>
             </wp:cNvGraphicFramePr>
@@ -174,7 +234,7 @@
                     <pic:cNvPicPr/>
                   </pic:nvPicPr>
                   <pic:blipFill>
-                    <a:blip r:embed="rId7"/>
+                    <a:blip r:embed="rId8"/>
                     <a:stretch>
                       <a:fillRect/>
                     </a:stretch>
@@ -182,7 +242,7 @@
                   <pic:spPr>
                     <a:xfrm>
                       <a:off x="0" y="0"/>
-                      <a:ext cx="4535175" cy="3930969"/>
+                      <a:ext cx="4352358" cy="3807383"/>
                     </a:xfrm>
                     <a:prstGeom prst="rect">
                       <a:avLst/>
@@ -341,12 +401,11 @@
         <w:rPr>
           <w:noProof/>
         </w:rPr>
-        <w:lastRenderedPageBreak/>
         <w:drawing>
-          <wp:inline distT="0" distB="0" distL="0" distR="0" wp14:anchorId="14E90B1B" wp14:editId="18E450E4">
-            <wp:extent cx="5943600" cy="2795905"/>
-            <wp:effectExtent l="0" t="0" r="0" b="4445"/>
-            <wp:docPr id="24" name="Picture 24"/>
+          <wp:inline distT="0" distB="0" distL="0" distR="0" wp14:anchorId="13887053" wp14:editId="6058D770">
+            <wp:extent cx="4635062" cy="4273567"/>
+            <wp:effectExtent l="0" t="0" r="0" b="0"/>
+            <wp:docPr id="4" name="Picture 4"/>
             <wp:cNvGraphicFramePr>
               <a:graphicFrameLocks xmlns:a="http://schemas.openxmlformats.org/drawingml/2006/main" noChangeAspect="1"/>
             </wp:cNvGraphicFramePr>
@@ -358,7 +417,7 @@
                     <pic:cNvPicPr/>
                   </pic:nvPicPr>
                   <pic:blipFill>
-                    <a:blip r:embed="rId8"/>
+                    <a:blip r:embed="rId9"/>
                     <a:stretch>
                       <a:fillRect/>
                     </a:stretch>
@@ -366,7 +425,7 @@
                   <pic:spPr>
                     <a:xfrm>
                       <a:off x="0" y="0"/>
-                      <a:ext cx="5943600" cy="2795905"/>
+                      <a:ext cx="4643675" cy="4281509"/>
                     </a:xfrm>
                     <a:prstGeom prst="rect">
                       <a:avLst/>
@@ -412,23 +471,16 @@
     <w:p/>
     <w:p/>
     <w:p/>
-    <w:p/>
-    <w:p/>
-    <w:p/>
-    <w:p/>
-    <w:p/>
-    <w:p/>
     <w:p>
       <w:r>
         <w:rPr>
           <w:noProof/>
         </w:rPr>
-        <w:lastRenderedPageBreak/>
         <w:drawing>
-          <wp:inline distT="0" distB="0" distL="0" distR="0" wp14:anchorId="049F8A3E" wp14:editId="3873CD0A">
-            <wp:extent cx="5943600" cy="4094480"/>
-            <wp:effectExtent l="0" t="0" r="0" b="1270"/>
-            <wp:docPr id="25" name="Picture 25"/>
+          <wp:inline distT="0" distB="0" distL="0" distR="0" wp14:anchorId="202E16A5" wp14:editId="2327754F">
+            <wp:extent cx="4381500" cy="5695950"/>
+            <wp:effectExtent l="0" t="0" r="0" b="0"/>
+            <wp:docPr id="8" name="Picture 8"/>
             <wp:cNvGraphicFramePr>
               <a:graphicFrameLocks xmlns:a="http://schemas.openxmlformats.org/drawingml/2006/main" noChangeAspect="1"/>
             </wp:cNvGraphicFramePr>
@@ -440,7 +492,7 @@
                     <pic:cNvPicPr/>
                   </pic:nvPicPr>
                   <pic:blipFill>
-                    <a:blip r:embed="rId9"/>
+                    <a:blip r:embed="rId10"/>
                     <a:stretch>
                       <a:fillRect/>
                     </a:stretch>
@@ -448,7 +500,7 @@
                   <pic:spPr>
                     <a:xfrm>
                       <a:off x="0" y="0"/>
-                      <a:ext cx="5943600" cy="4094480"/>
+                      <a:ext cx="4381500" cy="5695950"/>
                     </a:xfrm>
                     <a:prstGeom prst="rect">
                       <a:avLst/>
@@ -467,14 +519,6 @@
     <w:p/>
     <w:p/>
     <w:p/>
-    <w:p/>
-    <w:p/>
-    <w:p/>
-    <w:p/>
-    <w:p/>
-    <w:p/>
-    <w:p/>
-    <w:p/>
     <w:p>
       <w:r>
         <w:lastRenderedPageBreak/>
@@ -487,6 +531,7 @@
       </w:r>
     </w:p>
     <w:p/>
+    <w:p/>
     <w:p>
       <w:r>
         <w:rPr>
@@ -497,11 +542,11 @@
             <w:drawing>
               <wp:anchor distT="0" distB="0" distL="114300" distR="114300" simplePos="0" relativeHeight="251691008" behindDoc="0" locked="0" layoutInCell="1" allowOverlap="1">
                 <wp:simplePos x="0" y="0"/>
-                <wp:positionH relativeFrom="margin">
-                  <wp:posOffset>-436137</wp:posOffset>
+                <wp:positionH relativeFrom="page">
+                  <wp:posOffset>421727</wp:posOffset>
                 </wp:positionH>
-                <wp:positionV relativeFrom="page">
-                  <wp:posOffset>2071442</wp:posOffset>
+                <wp:positionV relativeFrom="margin">
+                  <wp:align>center</wp:align>
                 </wp:positionV>
                 <wp:extent cx="6943725" cy="5240655"/>
                 <wp:effectExtent l="0" t="0" r="28575" b="17145"/>
@@ -528,7 +573,7 @@
                           </pic:cNvPicPr>
                         </pic:nvPicPr>
                         <pic:blipFill>
-                          <a:blip r:embed="rId10">
+                          <a:blip r:embed="rId11">
                             <a:extLst>
                               <a:ext uri="{28A0092B-C50C-407E-A947-70E740481C1C}">
                                 <a14:useLocalDpi xmlns:a14="http://schemas.microsoft.com/office/drawing/2010/main" val="0"/>
@@ -606,7 +651,51 @@
                                   <w:sz w:val="20"/>
                                   <w:szCs w:val="20"/>
                                 </w:rPr>
-                                <w:t>User defined Project Number, entered as CIP Secondary Project ID (eg E10349) or custom model ID (eg ALD_09)</w:t>
+                                <w:t>User defined Project Number, entered as CIP Secondary Project ID (</w:t>
+                              </w:r>
+                              <w:proofErr w:type="spellStart"/>
+                              <w:r>
+                                <w:rPr>
+                                  <w:rStyle w:val="IntenseEmphasis"/>
+                                  <w:i w:val="0"/>
+                                  <w:color w:val="000000" w:themeColor="text1"/>
+                                  <w:sz w:val="20"/>
+                                  <w:szCs w:val="20"/>
+                                </w:rPr>
+                                <w:t>eg</w:t>
+                              </w:r>
+                              <w:proofErr w:type="spellEnd"/>
+                              <w:r>
+                                <w:rPr>
+                                  <w:rStyle w:val="IntenseEmphasis"/>
+                                  <w:i w:val="0"/>
+                                  <w:color w:val="000000" w:themeColor="text1"/>
+                                  <w:sz w:val="20"/>
+                                  <w:szCs w:val="20"/>
+                                </w:rPr>
+                                <w:t xml:space="preserve"> E10349) or custom model ID (</w:t>
+                              </w:r>
+                              <w:proofErr w:type="spellStart"/>
+                              <w:r>
+                                <w:rPr>
+                                  <w:rStyle w:val="IntenseEmphasis"/>
+                                  <w:i w:val="0"/>
+                                  <w:color w:val="000000" w:themeColor="text1"/>
+                                  <w:sz w:val="20"/>
+                                  <w:szCs w:val="20"/>
+                                </w:rPr>
+                                <w:t>eg</w:t>
+                              </w:r>
+                              <w:proofErr w:type="spellEnd"/>
+                              <w:r>
+                                <w:rPr>
+                                  <w:rStyle w:val="IntenseEmphasis"/>
+                                  <w:i w:val="0"/>
+                                  <w:color w:val="000000" w:themeColor="text1"/>
+                                  <w:sz w:val="20"/>
+                                  <w:szCs w:val="20"/>
+                                </w:rPr>
+                                <w:t xml:space="preserve"> ALD_09)</w:t>
                               </w:r>
                             </w:p>
                             <w:p>
@@ -904,17 +993,7 @@
                                   <w:sz w:val="20"/>
                                   <w:szCs w:val="20"/>
                                 </w:rPr>
-                                <w:t>Drop Down menu to select Model Purpose of Calibration, Characterization, Alternative, or Re</w:t>
-                              </w:r>
-                              <w:r>
-                                <w:rPr>
-                                  <w:rStyle w:val="IntenseEmphasis"/>
-                                  <w:i w:val="0"/>
-                                  <w:color w:val="000000" w:themeColor="text1"/>
-                                  <w:sz w:val="20"/>
-                                  <w:szCs w:val="20"/>
-                                </w:rPr>
-                                <w:t>commended Plan</w:t>
+                                <w:t>Drop Down menu to select Model Purpose of Calibration, Characterization, Alternative, or Recommended Plan</w:t>
                               </w:r>
                             </w:p>
                             <w:p>
@@ -986,27 +1065,7 @@
                                   <w:sz w:val="20"/>
                                   <w:szCs w:val="20"/>
                                 </w:rPr>
-                                <w:t xml:space="preserve">Enter or navigate to </w:t>
-                              </w:r>
-                              <w:r>
-                                <w:rPr>
-                                  <w:rStyle w:val="IntenseEmphasis"/>
-                                  <w:i w:val="0"/>
-                                  <w:color w:val="000000" w:themeColor="text1"/>
-                                  <w:sz w:val="20"/>
-                                  <w:szCs w:val="20"/>
-                                </w:rPr>
-                                <w:t xml:space="preserve">Model </w:t>
-                              </w:r>
-                              <w:r>
-                                <w:rPr>
-                                  <w:rStyle w:val="IntenseEmphasis"/>
-                                  <w:i w:val="0"/>
-                                  <w:color w:val="000000" w:themeColor="text1"/>
-                                  <w:sz w:val="20"/>
-                                  <w:szCs w:val="20"/>
-                                </w:rPr>
-                                <w:t>Calibration</w:t>
+                                <w:t>Enter or navigate to Model Calibration</w:t>
                               </w:r>
                               <w:r>
                                 <w:rPr>
@@ -1270,17 +1329,7 @@
                                   <w:sz w:val="20"/>
                                   <w:szCs w:val="20"/>
                                 </w:rPr>
-                                <w:t>Drop Down Menu to select Model Status of Working, or Final</w:t>
-                              </w:r>
-                              <w:r>
-                                <w:rPr>
-                                  <w:rStyle w:val="IntenseEmphasis"/>
-                                  <w:i w:val="0"/>
-                                  <w:color w:val="000000" w:themeColor="text1"/>
-                                  <w:sz w:val="20"/>
-                                  <w:szCs w:val="20"/>
-                                </w:rPr>
-                                <w:t xml:space="preserve"> </w:t>
+                                <w:t xml:space="preserve">Drop Down Menu to select Model Status of Working, or Final </w:t>
                               </w:r>
                             </w:p>
                             <w:p>
@@ -1300,6 +1349,9 @@
                     </wpg:wgp>
                   </a:graphicData>
                 </a:graphic>
+                <wp14:sizeRelH relativeFrom="margin">
+                  <wp14:pctWidth>0</wp14:pctWidth>
+                </wp14:sizeRelH>
                 <wp14:sizeRelV relativeFrom="margin">
                   <wp14:pctHeight>0</wp14:pctHeight>
                 </wp14:sizeRelV>
@@ -1308,7 +1360,7 @@
           </mc:Choice>
           <mc:Fallback>
             <w:pict>
-              <v:group id="Group 20" o:spid="_x0000_s1026" style="position:absolute;margin-left:-34.35pt;margin-top:163.1pt;width:546.75pt;height:412.65pt;z-index:251691008;mso-position-horizontal-relative:margin;mso-position-vertical-relative:page;mso-height-relative:margin" coordsize="69437,52410" o:gfxdata="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">
+              <v:group id="Group 20" o:spid="_x0000_s1026" style="position:absolute;margin-left:33.2pt;margin-top:0;width:546.75pt;height:412.65pt;z-index:251691008;mso-position-horizontal-relative:page;mso-position-vertical:center;mso-position-vertical-relative:margin;mso-width-relative:margin;mso-height-relative:margin" coordsize="69437,52410" o:gfxdata="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">
                 <v:shapetype id="_x0000_t75" coordsize="21600,21600" o:spt="75" o:preferrelative="t" path="m@4@5l@4@11@9@11@9@5xe" filled="f" stroked="f">
                   <v:stroke joinstyle="miter"/>
                   <v:formulas>
@@ -1329,7 +1381,7 @@
                   <o:lock v:ext="edit" aspectratio="t"/>
                 </v:shapetype>
                 <v:shape id="Picture 2" o:spid="_x0000_s1027" type="#_x0000_t75" style="position:absolute;top:7418;width:33610;height:42596;visibility:visible;mso-wrap-style:square" o:gfxdata="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">
-                  <v:imagedata r:id="rId11" o:title=""/>
+                  <v:imagedata r:id="rId12" o:title=""/>
                 </v:shape>
                 <v:shapetype id="_x0000_t48" coordsize="21600,21600" o:spt="48" adj="-10080,24300,-3600,4050,-1800,4050" path="m@0@1l@2@3@4@5nfem,l21600,r,21600l,21600xe">
                   <v:stroke joinstyle="miter"/>
@@ -1371,7 +1423,51 @@
                             <w:sz w:val="20"/>
                             <w:szCs w:val="20"/>
                           </w:rPr>
-                          <w:t>User defined Project Number, entered as CIP Secondary Project ID (eg E10349) or custom model ID (eg ALD_09)</w:t>
+                          <w:t>User defined Project Number, entered as CIP Secondary Project ID (</w:t>
+                        </w:r>
+                        <w:proofErr w:type="spellStart"/>
+                        <w:r>
+                          <w:rPr>
+                            <w:rStyle w:val="IntenseEmphasis"/>
+                            <w:i w:val="0"/>
+                            <w:color w:val="000000" w:themeColor="text1"/>
+                            <w:sz w:val="20"/>
+                            <w:szCs w:val="20"/>
+                          </w:rPr>
+                          <w:t>eg</w:t>
+                        </w:r>
+                        <w:proofErr w:type="spellEnd"/>
+                        <w:r>
+                          <w:rPr>
+                            <w:rStyle w:val="IntenseEmphasis"/>
+                            <w:i w:val="0"/>
+                            <w:color w:val="000000" w:themeColor="text1"/>
+                            <w:sz w:val="20"/>
+                            <w:szCs w:val="20"/>
+                          </w:rPr>
+                          <w:t xml:space="preserve"> E10349) or custom model ID (</w:t>
+                        </w:r>
+                        <w:proofErr w:type="spellStart"/>
+                        <w:r>
+                          <w:rPr>
+                            <w:rStyle w:val="IntenseEmphasis"/>
+                            <w:i w:val="0"/>
+                            <w:color w:val="000000" w:themeColor="text1"/>
+                            <w:sz w:val="20"/>
+                            <w:szCs w:val="20"/>
+                          </w:rPr>
+                          <w:t>eg</w:t>
+                        </w:r>
+                        <w:proofErr w:type="spellEnd"/>
+                        <w:r>
+                          <w:rPr>
+                            <w:rStyle w:val="IntenseEmphasis"/>
+                            <w:i w:val="0"/>
+                            <w:color w:val="000000" w:themeColor="text1"/>
+                            <w:sz w:val="20"/>
+                            <w:szCs w:val="20"/>
+                          </w:rPr>
+                          <w:t xml:space="preserve"> ALD_09)</w:t>
                         </w:r>
                       </w:p>
                       <w:p>
@@ -1509,17 +1605,7 @@
                             <w:sz w:val="20"/>
                             <w:szCs w:val="20"/>
                           </w:rPr>
-                          <w:t>Drop Down menu to select Model Purpose of Calibration, Characterization, Alternative, or Re</w:t>
-                        </w:r>
-                        <w:r>
-                          <w:rPr>
-                            <w:rStyle w:val="IntenseEmphasis"/>
-                            <w:i w:val="0"/>
-                            <w:color w:val="000000" w:themeColor="text1"/>
-                            <w:sz w:val="20"/>
-                            <w:szCs w:val="20"/>
-                          </w:rPr>
-                          <w:t>commended Plan</w:t>
+                          <w:t>Drop Down menu to select Model Purpose of Calibration, Characterization, Alternative, or Recommended Plan</w:t>
                         </w:r>
                       </w:p>
                       <w:p>
@@ -1550,27 +1636,7 @@
                             <w:sz w:val="20"/>
                             <w:szCs w:val="20"/>
                           </w:rPr>
-                          <w:t xml:space="preserve">Enter or navigate to </w:t>
-                        </w:r>
-                        <w:r>
-                          <w:rPr>
-                            <w:rStyle w:val="IntenseEmphasis"/>
-                            <w:i w:val="0"/>
-                            <w:color w:val="000000" w:themeColor="text1"/>
-                            <w:sz w:val="20"/>
-                            <w:szCs w:val="20"/>
-                          </w:rPr>
-                          <w:t xml:space="preserve">Model </w:t>
-                        </w:r>
-                        <w:r>
-                          <w:rPr>
-                            <w:rStyle w:val="IntenseEmphasis"/>
-                            <w:i w:val="0"/>
-                            <w:color w:val="000000" w:themeColor="text1"/>
-                            <w:sz w:val="20"/>
-                            <w:szCs w:val="20"/>
-                          </w:rPr>
-                          <w:t>Calibration</w:t>
+                          <w:t>Enter or navigate to Model Calibration</w:t>
                         </w:r>
                         <w:r>
                           <w:rPr>
@@ -1711,17 +1777,7 @@
                             <w:sz w:val="20"/>
                             <w:szCs w:val="20"/>
                           </w:rPr>
-                          <w:t>Drop Down Menu to select Model Status of Working, or Final</w:t>
-                        </w:r>
-                        <w:r>
-                          <w:rPr>
-                            <w:rStyle w:val="IntenseEmphasis"/>
-                            <w:i w:val="0"/>
-                            <w:color w:val="000000" w:themeColor="text1"/>
-                            <w:sz w:val="20"/>
-                            <w:szCs w:val="20"/>
-                          </w:rPr>
-                          <w:t xml:space="preserve"> </w:t>
+                          <w:t xml:space="preserve">Drop Down Menu to select Model Status of Working, or Final </w:t>
                         </w:r>
                       </w:p>
                       <w:p>
@@ -1732,7 +1788,7 @@
                     </w:txbxContent>
                   </v:textbox>
                 </v:shape>
-                <w10:wrap anchorx="margin" anchory="page"/>
+                <w10:wrap anchorx="page" anchory="margin"/>
               </v:group>
             </w:pict>
           </mc:Fallback>
@@ -1765,8 +1821,10 @@
     <w:p/>
     <w:p>
       <w:r>
-        <w:lastRenderedPageBreak/>
-        <w:t>Code logic of this tool is as the following:</w:t>
+        <w:t>C</w:t>
+      </w:r>
+      <w:r>
+        <w:t>ode logic of this tool is as the following:</w:t>
       </w:r>
     </w:p>
     <w:p>
@@ -1775,10 +1833,10 @@
           <w:noProof/>
         </w:rPr>
         <w:drawing>
-          <wp:inline distT="0" distB="0" distL="0" distR="0" wp14:anchorId="2A8B49D3" wp14:editId="2A638152">
-            <wp:extent cx="4205826" cy="5055079"/>
-            <wp:effectExtent l="0" t="0" r="4445" b="0"/>
-            <wp:docPr id="21" name="Picture 21"/>
+          <wp:inline distT="0" distB="0" distL="0" distR="0" wp14:anchorId="31C08FD4" wp14:editId="5A8FF1B9">
+            <wp:extent cx="3686175" cy="6515100"/>
+            <wp:effectExtent l="0" t="0" r="9525" b="0"/>
+            <wp:docPr id="5" name="Picture 5"/>
             <wp:cNvGraphicFramePr>
               <a:graphicFrameLocks xmlns:a="http://schemas.openxmlformats.org/drawingml/2006/main" noChangeAspect="1"/>
             </wp:cNvGraphicFramePr>
@@ -1790,7 +1848,7 @@
                     <pic:cNvPicPr/>
                   </pic:nvPicPr>
                   <pic:blipFill>
-                    <a:blip r:embed="rId12"/>
+                    <a:blip r:embed="rId13"/>
                     <a:stretch>
                       <a:fillRect/>
                     </a:stretch>
@@ -1798,7 +1856,7 @@
                   <pic:spPr>
                     <a:xfrm>
                       <a:off x="0" y="0"/>
-                      <a:ext cx="4219310" cy="5071286"/>
+                      <a:ext cx="3686175" cy="6515100"/>
                     </a:xfrm>
                     <a:prstGeom prst="rect">
                       <a:avLst/>
@@ -1815,15 +1873,9 @@
     <w:p/>
     <w:p/>
     <w:p/>
-    <w:p/>
-    <w:p/>
-    <w:p/>
-    <w:p/>
-    <w:p/>
-    <w:p/>
-    <w:p/>
     <w:p>
       <w:r>
+        <w:lastRenderedPageBreak/>
         <w:t>Functionality of the tool is as</w:t>
       </w:r>
       <w:r>
@@ -3607,22 +3659,19 @@
     <w:p/>
     <w:p>
       <w:r>
+        <w:t>RRAD Database Schema:</w:t>
+      </w:r>
+    </w:p>
+    <w:p>
+      <w:r>
         <w:rPr>
           <w:noProof/>
         </w:rPr>
         <w:lastRenderedPageBreak/>
         <w:drawing>
-          <wp:anchor distT="0" distB="0" distL="114300" distR="114300" simplePos="0" relativeHeight="251692032" behindDoc="0" locked="0" layoutInCell="1" allowOverlap="1" wp14:anchorId="72E19052">
-            <wp:simplePos x="0" y="0"/>
-            <wp:positionH relativeFrom="margin">
-              <wp:align>center</wp:align>
-            </wp:positionH>
-            <wp:positionV relativeFrom="paragraph">
-              <wp:posOffset>327613</wp:posOffset>
-            </wp:positionV>
-            <wp:extent cx="7001356" cy="4908430"/>
-            <wp:effectExtent l="0" t="0" r="0" b="6985"/>
-            <wp:wrapNone/>
+          <wp:inline distT="0" distB="0" distL="0" distR="0" wp14:anchorId="2F9BE7E8" wp14:editId="2A009770">
+            <wp:extent cx="5943600" cy="4105910"/>
+            <wp:effectExtent l="0" t="0" r="0" b="8890"/>
             <wp:docPr id="1" name="Picture 1"/>
             <wp:cNvGraphicFramePr>
               <a:graphicFrameLocks xmlns:a="http://schemas.openxmlformats.org/drawingml/2006/main" noChangeAspect="1"/>
@@ -3635,13 +3684,7 @@
                     <pic:cNvPicPr/>
                   </pic:nvPicPr>
                   <pic:blipFill>
-                    <a:blip r:embed="rId13">
-                      <a:extLst>
-                        <a:ext uri="{28A0092B-C50C-407E-A947-70E740481C1C}">
-                          <a14:useLocalDpi xmlns:a14="http://schemas.microsoft.com/office/drawing/2010/main" val="0"/>
-                        </a:ext>
-                      </a:extLst>
-                    </a:blip>
+                    <a:blip r:embed="rId14"/>
                     <a:stretch>
                       <a:fillRect/>
                     </a:stretch>
@@ -3649,7 +3692,7 @@
                   <pic:spPr>
                     <a:xfrm>
                       <a:off x="0" y="0"/>
-                      <a:ext cx="7001356" cy="4908430"/>
+                      <a:ext cx="5943600" cy="4105910"/>
                     </a:xfrm>
                     <a:prstGeom prst="rect">
                       <a:avLst/>
@@ -3658,23 +3701,11 @@
                 </pic:pic>
               </a:graphicData>
             </a:graphic>
-            <wp14:sizeRelH relativeFrom="margin">
-              <wp14:pctWidth>0</wp14:pctWidth>
-            </wp14:sizeRelH>
-            <wp14:sizeRelV relativeFrom="margin">
-              <wp14:pctHeight>0</wp14:pctHeight>
-            </wp14:sizeRelV>
-          </wp:anchor>
+          </wp:inline>
         </w:drawing>
       </w:r>
-      <w:r>
-        <w:t>RRAD Database Schema:</w:t>
-      </w:r>
     </w:p>
-    <w:p>
-      <w:bookmarkStart w:id="0" w:name="_GoBack"/>
-      <w:bookmarkEnd w:id="0"/>
-    </w:p>
+    <w:p/>
     <w:sectPr>
       <w:pgSz w:w="12240" w:h="15840"/>
       <w:pgMar w:top="1440" w:right="1440" w:bottom="1440" w:left="1440" w:header="720" w:footer="720" w:gutter="0"/>
@@ -4555,7 +4586,7 @@
 </file>
 
 <file path=customXml/itemProps1.xml><?xml version="1.0" encoding="utf-8"?>
-<ds:datastoreItem xmlns:ds="http://schemas.openxmlformats.org/officeDocument/2006/customXml" ds:itemID="{C03ED80D-E1D0-4690-8B87-570D601ABCCA}">
+<ds:datastoreItem xmlns:ds="http://schemas.openxmlformats.org/officeDocument/2006/customXml" ds:itemID="{C412FFC6-88A6-4305-88D7-EBC28A4FB377}">
   <ds:schemaRefs>
     <ds:schemaRef ds:uri="http://schemas.openxmlformats.org/officeDocument/2006/bibliography"/>
   </ds:schemaRefs>

</xml_diff>

<commit_message>
End of Sprint 6; Adjusted error handling of integration tests and .pyt; Minor updates to Documentation
</commit_message>
<xml_diff>
--- a/docs/Documentation.docx
+++ b/docs/Documentation.docx
@@ -30,12 +30,7 @@
         <w:t xml:space="preserve"> </w:t>
       </w:r>
       <w:r>
-        <w:t xml:space="preserve">is composed of </w:t>
-      </w:r>
-      <w:bookmarkStart w:id="0" w:name="_GoBack"/>
-      <w:bookmarkEnd w:id="0"/>
-      <w:r>
-        <w:t xml:space="preserve">two different class types, Business and </w:t>
+        <w:t xml:space="preserve">is composed of two different class types, Business and </w:t>
       </w:r>
       <w:proofErr w:type="spellStart"/>
       <w:r>
@@ -69,10 +64,10 @@
           <w:noProof/>
         </w:rPr>
         <w:drawing>
-          <wp:inline distT="0" distB="0" distL="0" distR="0" wp14:anchorId="79290A6B" wp14:editId="2DA2AE5B">
-            <wp:extent cx="2670383" cy="2869324"/>
-            <wp:effectExtent l="0" t="0" r="0" b="7620"/>
-            <wp:docPr id="7" name="Picture 7"/>
+          <wp:inline distT="0" distB="0" distL="0" distR="0" wp14:anchorId="3C36700E" wp14:editId="5E9C0B86">
+            <wp:extent cx="2812753" cy="3094329"/>
+            <wp:effectExtent l="0" t="0" r="6985" b="0"/>
+            <wp:docPr id="6" name="Picture 6"/>
             <wp:cNvGraphicFramePr>
               <a:graphicFrameLocks xmlns:a="http://schemas.openxmlformats.org/drawingml/2006/main" noChangeAspect="1"/>
             </wp:cNvGraphicFramePr>
@@ -92,7 +87,7 @@
                   <pic:spPr>
                     <a:xfrm>
                       <a:off x="0" y="0"/>
-                      <a:ext cx="2678168" cy="2877689"/>
+                      <a:ext cx="2857032" cy="3143041"/>
                     </a:xfrm>
                     <a:prstGeom prst="rect">
                       <a:avLst/>
@@ -219,10 +214,10 @@
           <w:noProof/>
         </w:rPr>
         <w:drawing>
-          <wp:inline distT="0" distB="0" distL="0" distR="0" wp14:anchorId="75F96E01" wp14:editId="7D21D401">
-            <wp:extent cx="4343335" cy="3799490"/>
-            <wp:effectExtent l="0" t="0" r="635" b="0"/>
-            <wp:docPr id="3" name="Picture 3"/>
+          <wp:inline distT="0" distB="0" distL="0" distR="0" wp14:anchorId="584F084D" wp14:editId="5326E926">
+            <wp:extent cx="5025542" cy="4542317"/>
+            <wp:effectExtent l="0" t="0" r="3810" b="0"/>
+            <wp:docPr id="10" name="Picture 10"/>
             <wp:cNvGraphicFramePr>
               <a:graphicFrameLocks xmlns:a="http://schemas.openxmlformats.org/drawingml/2006/main" noChangeAspect="1"/>
             </wp:cNvGraphicFramePr>
@@ -242,7 +237,7 @@
                   <pic:spPr>
                     <a:xfrm>
                       <a:off x="0" y="0"/>
-                      <a:ext cx="4352358" cy="3807383"/>
+                      <a:ext cx="5049411" cy="4563891"/>
                     </a:xfrm>
                     <a:prstGeom prst="rect">
                       <a:avLst/>
@@ -353,6 +348,46 @@
           <w:szCs w:val="20"/>
         </w:rPr>
       </w:pPr>
+      <w:r>
+        <w:rPr>
+          <w:noProof/>
+        </w:rPr>
+        <w:drawing>
+          <wp:inline distT="0" distB="0" distL="0" distR="0" wp14:anchorId="56898FB1" wp14:editId="765A5F6D">
+            <wp:extent cx="4411066" cy="4196169"/>
+            <wp:effectExtent l="0" t="0" r="8890" b="0"/>
+            <wp:docPr id="21" name="Picture 21"/>
+            <wp:cNvGraphicFramePr>
+              <a:graphicFrameLocks xmlns:a="http://schemas.openxmlformats.org/drawingml/2006/main" noChangeAspect="1"/>
+            </wp:cNvGraphicFramePr>
+            <a:graphic xmlns:a="http://schemas.openxmlformats.org/drawingml/2006/main">
+              <a:graphicData uri="http://schemas.openxmlformats.org/drawingml/2006/picture">
+                <pic:pic xmlns:pic="http://schemas.openxmlformats.org/drawingml/2006/picture">
+                  <pic:nvPicPr>
+                    <pic:cNvPr id="1" name=""/>
+                    <pic:cNvPicPr/>
+                  </pic:nvPicPr>
+                  <pic:blipFill>
+                    <a:blip r:embed="rId9"/>
+                    <a:stretch>
+                      <a:fillRect/>
+                    </a:stretch>
+                  </pic:blipFill>
+                  <pic:spPr>
+                    <a:xfrm>
+                      <a:off x="0" y="0"/>
+                      <a:ext cx="4434894" cy="4218836"/>
+                    </a:xfrm>
+                    <a:prstGeom prst="rect">
+                      <a:avLst/>
+                    </a:prstGeom>
+                  </pic:spPr>
+                </pic:pic>
+              </a:graphicData>
+            </a:graphic>
+          </wp:inline>
+        </w:drawing>
+      </w:r>
     </w:p>
     <w:p>
       <w:pPr>
@@ -397,46 +432,6 @@
           <w:szCs w:val="20"/>
         </w:rPr>
       </w:pPr>
-      <w:r>
-        <w:rPr>
-          <w:noProof/>
-        </w:rPr>
-        <w:drawing>
-          <wp:inline distT="0" distB="0" distL="0" distR="0" wp14:anchorId="13887053" wp14:editId="6058D770">
-            <wp:extent cx="4635062" cy="4273567"/>
-            <wp:effectExtent l="0" t="0" r="0" b="0"/>
-            <wp:docPr id="4" name="Picture 4"/>
-            <wp:cNvGraphicFramePr>
-              <a:graphicFrameLocks xmlns:a="http://schemas.openxmlformats.org/drawingml/2006/main" noChangeAspect="1"/>
-            </wp:cNvGraphicFramePr>
-            <a:graphic xmlns:a="http://schemas.openxmlformats.org/drawingml/2006/main">
-              <a:graphicData uri="http://schemas.openxmlformats.org/drawingml/2006/picture">
-                <pic:pic xmlns:pic="http://schemas.openxmlformats.org/drawingml/2006/picture">
-                  <pic:nvPicPr>
-                    <pic:cNvPr id="1" name=""/>
-                    <pic:cNvPicPr/>
-                  </pic:nvPicPr>
-                  <pic:blipFill>
-                    <a:blip r:embed="rId9"/>
-                    <a:stretch>
-                      <a:fillRect/>
-                    </a:stretch>
-                  </pic:blipFill>
-                  <pic:spPr>
-                    <a:xfrm>
-                      <a:off x="0" y="0"/>
-                      <a:ext cx="4643675" cy="4281509"/>
-                    </a:xfrm>
-                    <a:prstGeom prst="rect">
-                      <a:avLst/>
-                    </a:prstGeom>
-                  </pic:spPr>
-                </pic:pic>
-              </a:graphicData>
-            </a:graphic>
-          </wp:inline>
-        </w:drawing>
-      </w:r>
     </w:p>
     <w:p>
       <w:pPr>
@@ -466,21 +461,17 @@
     <w:p/>
     <w:p/>
     <w:p/>
-    <w:p/>
-    <w:p/>
-    <w:p/>
-    <w:p/>
-    <w:p/>
     <w:p>
       <w:r>
         <w:rPr>
           <w:noProof/>
         </w:rPr>
+        <w:lastRenderedPageBreak/>
         <w:drawing>
-          <wp:inline distT="0" distB="0" distL="0" distR="0" wp14:anchorId="202E16A5" wp14:editId="2327754F">
-            <wp:extent cx="4381500" cy="5695950"/>
-            <wp:effectExtent l="0" t="0" r="0" b="0"/>
-            <wp:docPr id="8" name="Picture 8"/>
+          <wp:inline distT="0" distB="0" distL="0" distR="0" wp14:anchorId="50EC0B85" wp14:editId="0A82CF40">
+            <wp:extent cx="4922275" cy="6247181"/>
+            <wp:effectExtent l="0" t="0" r="0" b="1270"/>
+            <wp:docPr id="22" name="Picture 22"/>
             <wp:cNvGraphicFramePr>
               <a:graphicFrameLocks xmlns:a="http://schemas.openxmlformats.org/drawingml/2006/main" noChangeAspect="1"/>
             </wp:cNvGraphicFramePr>
@@ -500,7 +491,7 @@
                   <pic:spPr>
                     <a:xfrm>
                       <a:off x="0" y="0"/>
-                      <a:ext cx="4381500" cy="5695950"/>
+                      <a:ext cx="4937744" cy="6266814"/>
                     </a:xfrm>
                     <a:prstGeom prst="rect">
                       <a:avLst/>
@@ -1832,11 +1823,17 @@
         <w:rPr>
           <w:noProof/>
         </w:rPr>
+        <w:t xml:space="preserve"> </w:t>
+      </w:r>
+      <w:r>
+        <w:rPr>
+          <w:noProof/>
+        </w:rPr>
         <w:drawing>
-          <wp:inline distT="0" distB="0" distL="0" distR="0" wp14:anchorId="31C08FD4" wp14:editId="5A8FF1B9">
-            <wp:extent cx="3686175" cy="6515100"/>
-            <wp:effectExtent l="0" t="0" r="9525" b="0"/>
-            <wp:docPr id="5" name="Picture 5"/>
+          <wp:inline distT="0" distB="0" distL="0" distR="0" wp14:anchorId="24006279" wp14:editId="096583C0">
+            <wp:extent cx="4009839" cy="7102668"/>
+            <wp:effectExtent l="0" t="0" r="0" b="3175"/>
+            <wp:docPr id="23" name="Picture 23"/>
             <wp:cNvGraphicFramePr>
               <a:graphicFrameLocks xmlns:a="http://schemas.openxmlformats.org/drawingml/2006/main" noChangeAspect="1"/>
             </wp:cNvGraphicFramePr>
@@ -1856,7 +1853,7 @@
                   <pic:spPr>
                     <a:xfrm>
                       <a:off x="0" y="0"/>
-                      <a:ext cx="3686175" cy="6515100"/>
+                      <a:ext cx="4038933" cy="7154203"/>
                     </a:xfrm>
                     <a:prstGeom prst="rect">
                       <a:avLst/>
@@ -1868,10 +1865,9 @@
           </wp:inline>
         </w:drawing>
       </w:r>
+      <w:bookmarkStart w:id="0" w:name="_GoBack"/>
+      <w:bookmarkEnd w:id="0"/>
     </w:p>
-    <w:p/>
-    <w:p/>
-    <w:p/>
     <w:p/>
     <w:p>
       <w:r>
@@ -3657,8 +3653,10 @@
     <w:p/>
     <w:p/>
     <w:p/>
+    <w:p/>
     <w:p>
       <w:r>
+        <w:lastRenderedPageBreak/>
         <w:t>RRAD Database Schema:</w:t>
       </w:r>
     </w:p>
@@ -3667,7 +3665,6 @@
         <w:rPr>
           <w:noProof/>
         </w:rPr>
-        <w:lastRenderedPageBreak/>
         <w:drawing>
           <wp:inline distT="0" distB="0" distL="0" distR="0" wp14:anchorId="2F9BE7E8" wp14:editId="2A009770">
             <wp:extent cx="5943600" cy="4105910"/>
@@ -4586,7 +4583,7 @@
 </file>
 
 <file path=customXml/itemProps1.xml><?xml version="1.0" encoding="utf-8"?>
-<ds:datastoreItem xmlns:ds="http://schemas.openxmlformats.org/officeDocument/2006/customXml" ds:itemID="{C412FFC6-88A6-4305-88D7-EBC28A4FB377}">
+<ds:datastoreItem xmlns:ds="http://schemas.openxmlformats.org/officeDocument/2006/customXml" ds:itemID="{447EA5B1-6F97-4E4B-9947-80C9F81811C1}">
   <ds:schemaRefs>
     <ds:schemaRef ds:uri="http://schemas.openxmlformats.org/officeDocument/2006/bibliography"/>
   </ds:schemaRefs>

</xml_diff>